<commit_message>
Continuação do Relatório 3º Série.
</commit_message>
<xml_diff>
--- a/Relatório 3º Série.docx
+++ b/Relatório 3º Série.docx
@@ -235,25 +235,34 @@
           <w:sz w:val="96"/>
           <w:szCs w:val="96"/>
         </w:rPr>
-        <w:t>3</w:t>
-      </w:r>
-      <w:r>
+        <w:t>3ª Série de exercícios</w:t>
+      </w:r>
+    </w:p>
+    <w:p>
+      <w:pPr>
+        <w:jc w:val="center"/>
         <w:rPr>
           <w:rFonts w:ascii="Times New Roman" w:hAnsi="Times New Roman"/>
           <w:sz w:val="96"/>
           <w:szCs w:val="96"/>
         </w:rPr>
-        <w:t>ª Série de exercícios</w:t>
-      </w:r>
-    </w:p>
-    <w:p>
-      <w:pPr>
-        <w:jc w:val="center"/>
+      </w:pPr>
+      <w:r>
         <w:rPr>
           <w:rFonts w:ascii="Times New Roman" w:hAnsi="Times New Roman"/>
           <w:sz w:val="96"/>
           <w:szCs w:val="96"/>
         </w:rPr>
+        <w:t>PDM</w:t>
+      </w:r>
+    </w:p>
+    <w:p>
+      <w:pPr>
+        <w:jc w:val="center"/>
+        <w:rPr>
+          <w:rFonts w:ascii="Times New Roman" w:hAnsi="Times New Roman"/>
+          <w:sz w:val="72"/>
+        </w:rPr>
       </w:pPr>
       <w:r>
         <w:rPr>
@@ -261,42 +270,7 @@
           <w:sz w:val="96"/>
           <w:szCs w:val="96"/>
         </w:rPr>
-        <w:t>PDM</w:t>
-      </w:r>
-    </w:p>
-    <w:p>
-      <w:pPr>
-        <w:jc w:val="center"/>
-        <w:rPr>
-          <w:rFonts w:ascii="Times New Roman" w:hAnsi="Times New Roman"/>
-          <w:sz w:val="72"/>
-        </w:rPr>
-      </w:pPr>
-      <w:r>
-        <w:rPr>
-          <w:rFonts w:ascii="Times New Roman" w:hAnsi="Times New Roman"/>
-          <w:sz w:val="96"/>
-          <w:szCs w:val="96"/>
-        </w:rPr>
-        <w:t xml:space="preserve">Programação </w:t>
-      </w:r>
-      <w:proofErr w:type="gramStart"/>
-      <w:r>
-        <w:rPr>
-          <w:rFonts w:ascii="Times New Roman" w:hAnsi="Times New Roman"/>
-          <w:sz w:val="96"/>
-          <w:szCs w:val="96"/>
-        </w:rPr>
-        <w:t>em</w:t>
-      </w:r>
-      <w:proofErr w:type="gramEnd"/>
-      <w:r>
-        <w:rPr>
-          <w:rFonts w:ascii="Times New Roman" w:hAnsi="Times New Roman"/>
-          <w:sz w:val="96"/>
-          <w:szCs w:val="96"/>
-        </w:rPr>
-        <w:t xml:space="preserve"> Dispositivos Móveis</w:t>
+        <w:t>Programação em Dispositivos Móveis</w:t>
       </w:r>
     </w:p>
     <w:p>
@@ -332,15 +306,7 @@
           <w:sz w:val="32"/>
           <w:szCs w:val="32"/>
         </w:rPr>
-        <w:t>Data de entrega: 22.12</w:t>
-      </w:r>
-      <w:r>
-        <w:rPr>
-          <w:rFonts w:ascii="Times New Roman" w:hAnsi="Times New Roman"/>
-          <w:sz w:val="32"/>
-          <w:szCs w:val="32"/>
-        </w:rPr>
-        <w:t>.2014</w:t>
+        <w:t>Data de entrega: 22.12.2014</w:t>
       </w:r>
     </w:p>
     <w:p>
@@ -524,7 +490,12 @@
           </w:pPr>
           <w:proofErr w:type="spellStart"/>
           <w:r>
-            <w:t>Índice</w:t>
+            <w:t>Índi</w:t>
+          </w:r>
+          <w:bookmarkStart w:id="0" w:name="_GoBack"/>
+          <w:bookmarkEnd w:id="0"/>
+          <w:r>
+            <w:t>ce</w:t>
           </w:r>
           <w:proofErr w:type="spellEnd"/>
         </w:p>
@@ -549,7 +520,7 @@
           <w:r>
             <w:fldChar w:fldCharType="separate"/>
           </w:r>
-          <w:hyperlink w:anchor="_Toc406952767" w:history="1">
+          <w:hyperlink w:anchor="_Toc406962682" w:history="1">
             <w:r>
               <w:rPr>
                 <w:rStyle w:val="Hyperlink"/>
@@ -576,7 +547,7 @@
                 <w:noProof/>
                 <w:webHidden/>
               </w:rPr>
-              <w:instrText xml:space="preserve"> PAGEREF _Toc406952767 \h </w:instrText>
+              <w:instrText xml:space="preserve"> PAGEREF _Toc406962682 \h </w:instrText>
             </w:r>
             <w:r>
               <w:rPr>
@@ -619,7 +590,7 @@
               <w:lang w:eastAsia="pt-PT"/>
             </w:rPr>
           </w:pPr>
-          <w:hyperlink w:anchor="_Toc406952768" w:history="1">
+          <w:hyperlink w:anchor="_Toc406962683" w:history="1">
             <w:r>
               <w:rPr>
                 <w:rStyle w:val="Hyperlink"/>
@@ -646,7 +617,7 @@
                 <w:noProof/>
                 <w:webHidden/>
               </w:rPr>
-              <w:instrText xml:space="preserve"> PAGEREF _Toc406952768 \h </w:instrText>
+              <w:instrText xml:space="preserve"> PAGEREF _Toc406962683 \h </w:instrText>
             </w:r>
             <w:r>
               <w:rPr>
@@ -698,14 +669,12 @@
       <w:r>
         <w:br w:type="page"/>
       </w:r>
-      <w:bookmarkStart w:id="0" w:name="_GoBack"/>
-      <w:bookmarkEnd w:id="0"/>
     </w:p>
     <w:p>
       <w:pPr>
         <w:pStyle w:val="Heading1"/>
       </w:pPr>
-      <w:bookmarkStart w:id="1" w:name="_Toc406952767"/>
+      <w:bookmarkStart w:id="1" w:name="_Toc406962682"/>
       <w:r>
         <w:lastRenderedPageBreak/>
         <w:t>Exercício 1</w:t>
@@ -960,15 +929,19 @@
       </w:r>
       <w:proofErr w:type="gramEnd"/>
       <w:r>
-        <w:t xml:space="preserve"> para apresentação da lista de notícias deixou de ser </w:t>
-      </w:r>
-      <w:proofErr w:type="spellStart"/>
-      <w:r>
-        <w:t>apresensentdo</w:t>
-      </w:r>
-      <w:proofErr w:type="spellEnd"/>
-      <w:r>
-        <w:t xml:space="preserve"> a partir da uma </w:t>
+        <w:t xml:space="preserve"> para apresentação da lista de n</w:t>
+      </w:r>
+      <w:r>
+        <w:t>otícias deixou de ser apresen</w:t>
+      </w:r>
+      <w:r>
+        <w:t>t</w:t>
+      </w:r>
+      <w:r>
+        <w:t>a</w:t>
+      </w:r>
+      <w:r>
+        <w:t xml:space="preserve">do a partir da uma </w:t>
       </w:r>
       <w:proofErr w:type="spellStart"/>
       <w:r>
@@ -1067,56 +1040,7 @@
           <w:b/>
           <w:i/>
         </w:rPr>
-        <w:t xml:space="preserve">, </w:t>
-      </w:r>
-      <w:r>
-        <w:rPr>
-          <w:b/>
-          <w:i/>
-        </w:rPr>
-        <w:t>NewsAsyncTask</w:t>
-      </w:r>
-      <w:r>
-        <w:rPr>
-          <w:b/>
-          <w:i/>
-        </w:rPr>
-        <w:t xml:space="preserve">, </w:t>
-      </w:r>
-      <w:r>
-        <w:rPr>
-          <w:b/>
-          <w:i/>
-        </w:rPr>
-        <w:t>NewsClassOpenHelper</w:t>
-      </w:r>
-      <w:r>
-        <w:rPr>
-          <w:b/>
-          <w:i/>
-        </w:rPr>
-        <w:t xml:space="preserve">, </w:t>
-      </w:r>
-      <w:r>
-        <w:rPr>
-          <w:b/>
-          <w:i/>
-        </w:rPr>
-        <w:t>ViewModelParent</w:t>
-      </w:r>
-      <w:r>
-        <w:rPr>
-          <w:b/>
-          <w:i/>
-        </w:rPr>
-        <w:t xml:space="preserve">, </w:t>
-      </w:r>
-      <w:r>
-        <w:rPr>
-          <w:b/>
-          <w:i/>
-        </w:rPr>
-        <w:t>NewsService</w:t>
+        <w:t>, NewsAsyncTask, NewsClassOpenHelper, ViewModelParent, NewsService</w:t>
       </w:r>
       <w:r>
         <w:rPr>
@@ -1174,7 +1098,13 @@
         <w:t xml:space="preserve"> Esta classe será a a</w:t>
       </w:r>
       <w:r>
-        <w:t xml:space="preserve">tividade que irá ser lançada quando for se carregar num elemento da lista de notícias. </w:t>
+        <w:t>tividade</w:t>
+      </w:r>
+      <w:r>
+        <w:t xml:space="preserve"> que irá ser lançada quando </w:t>
+      </w:r>
+      <w:r>
+        <w:t xml:space="preserve">se carregar num elemento da lista de notícias. </w:t>
       </w:r>
       <w:r>
         <w:t xml:space="preserve">Extende de </w:t>
@@ -1257,7 +1187,13 @@
         <w:t>NewsItemFragment:</w:t>
       </w:r>
       <w:r>
-        <w:t xml:space="preserve"> É nesta classe que é feita a criação da </w:t>
+        <w:t xml:space="preserve"> É nesta classe que é feita a criação </w:t>
+      </w:r>
+      <w:r>
+        <w:t xml:space="preserve">e preenchimento </w:t>
+      </w:r>
+      <w:r>
+        <w:t xml:space="preserve">da </w:t>
       </w:r>
       <w:r>
         <w:rPr>
@@ -1500,6 +1436,12 @@
       </w:r>
       <w:proofErr w:type="spellEnd"/>
       <w:r>
+        <w:t xml:space="preserve">, </w:t>
+      </w:r>
+      <w:r>
+        <w:t>no que diz respeito à visualização das notícias</w:t>
+      </w:r>
+      <w:r>
         <w:t>.</w:t>
       </w:r>
     </w:p>
@@ -1551,6 +1493,26 @@
       </w:r>
       <w:proofErr w:type="spellEnd"/>
       <w:r>
+        <w:t xml:space="preserve">, pela criação de um atributo </w:t>
+      </w:r>
+      <w:r>
+        <w:rPr>
+          <w:i/>
+        </w:rPr>
+        <w:t>item</w:t>
+      </w:r>
+      <w:r>
+        <w:t xml:space="preserve">, com o nome </w:t>
+      </w:r>
+      <w:proofErr w:type="spellStart"/>
+      <w:r>
+        <w:rPr>
+          <w:i/>
+        </w:rPr>
+        <w:t>activity_masterdetail</w:t>
+      </w:r>
+      <w:proofErr w:type="spellEnd"/>
+      <w:r>
         <w:t xml:space="preserve">. Esta pasta é para suporto à visualização em dispositivos maiores, como por exemplo, </w:t>
       </w:r>
       <w:proofErr w:type="spellStart"/>
@@ -1583,7 +1545,7 @@
       <w:pPr>
         <w:pStyle w:val="Heading1"/>
       </w:pPr>
-      <w:bookmarkStart w:id="2" w:name="_Toc406952768"/>
+      <w:bookmarkStart w:id="2" w:name="_Toc406962683"/>
       <w:r>
         <w:lastRenderedPageBreak/>
         <w:t>Exercício 2</w:t>
@@ -1597,11 +1559,60 @@
     </w:p>
     <w:p>
       <w:pPr>
+        <w:ind w:firstLine="708"/>
+        <w:jc w:val="both"/>
+      </w:pPr>
+      <w:r>
+        <w:t xml:space="preserve">Este exercício teve como objetivo a adição à aplicação </w:t>
+      </w:r>
+      <w:proofErr w:type="spellStart"/>
+      <w:r>
+        <w:rPr>
+          <w:i/>
+        </w:rPr>
+        <w:t>Thoth</w:t>
+      </w:r>
+      <w:proofErr w:type="spellEnd"/>
+      <w:r>
+        <w:t>, a capacidade de apresentar os participantes de uma turma. Esta apresentação deverá conter a fotografia do participante e deverá ter em conta a minimização dos consumos de recursos necessários para esta tarefa.</w:t>
+      </w:r>
+    </w:p>
+    <w:p>
+      <w:pPr>
         <w:jc w:val="both"/>
       </w:pPr>
       <w:r>
         <w:tab/>
-        <w:t xml:space="preserve">Este exercício teve como objetivo a adição à aplicação </w:t>
+        <w:t>Para a realização deste exercício também foram efetuadas alterações em classes já existentes bem com criadas novas classes.</w:t>
+      </w:r>
+    </w:p>
+    <w:p>
+      <w:pPr>
+        <w:jc w:val="both"/>
+      </w:pPr>
+      <w:r>
+        <w:tab/>
+        <w:t>No que diz respeito a alterações:</w:t>
+      </w:r>
+    </w:p>
+    <w:p>
+      <w:pPr>
+        <w:pStyle w:val="ListParagraph"/>
+        <w:numPr>
+          <w:ilvl w:val="0"/>
+          <w:numId w:val="3"/>
+        </w:numPr>
+        <w:jc w:val="both"/>
+      </w:pPr>
+      <w:r>
+        <w:rPr>
+          <w:b/>
+          <w:i/>
+        </w:rPr>
+        <w:t>HttpRequestsToThoth:</w:t>
+      </w:r>
+      <w:r>
+        <w:t xml:space="preserve"> Nesta classe foram acrescentados novos métodos, que permitem a realização de pedidos ao </w:t>
       </w:r>
       <w:proofErr w:type="spellStart"/>
       <w:r>
@@ -1612,8 +1623,901 @@
       </w:r>
       <w:proofErr w:type="spellEnd"/>
       <w:r>
-        <w:t>, a capacidade de apresentar os participantes de uma turma. Esta apresentação deverá conter a fotografia do participante e deverá ter em conta a minimização dos consumos de recursos necessários para esta tarefa.</w:t>
-      </w:r>
+        <w:t>, para obtenção dos participantes de uma dada turma.</w:t>
+      </w:r>
+    </w:p>
+    <w:p>
+      <w:pPr>
+        <w:ind w:left="708"/>
+        <w:jc w:val="both"/>
+      </w:pPr>
+      <w:r>
+        <w:t>No que diz respeito a novas classes:</w:t>
+      </w:r>
+    </w:p>
+    <w:p>
+      <w:pPr>
+        <w:pStyle w:val="ListParagraph"/>
+        <w:numPr>
+          <w:ilvl w:val="0"/>
+          <w:numId w:val="3"/>
+        </w:numPr>
+        <w:jc w:val="both"/>
+      </w:pPr>
+      <w:proofErr w:type="spellStart"/>
+      <w:r>
+        <w:rPr>
+          <w:b/>
+          <w:i/>
+        </w:rPr>
+        <w:t>Participant</w:t>
+      </w:r>
+      <w:proofErr w:type="spellEnd"/>
+      <w:r>
+        <w:rPr>
+          <w:b/>
+          <w:i/>
+        </w:rPr>
+        <w:t>:</w:t>
+      </w:r>
+      <w:r>
+        <w:t xml:space="preserve"> Esta é classe onde é definido o tipo </w:t>
+      </w:r>
+      <w:proofErr w:type="spellStart"/>
+      <w:r>
+        <w:rPr>
+          <w:i/>
+        </w:rPr>
+        <w:t>Participant</w:t>
+      </w:r>
+      <w:proofErr w:type="spellEnd"/>
+      <w:r>
+        <w:t xml:space="preserve">, o qual é definido pelo seu número, nome, </w:t>
+      </w:r>
+      <w:proofErr w:type="gramStart"/>
+      <w:r>
+        <w:t>email</w:t>
+      </w:r>
+      <w:proofErr w:type="gramEnd"/>
+      <w:r>
+        <w:t xml:space="preserve">, fotografia do </w:t>
+      </w:r>
+      <w:proofErr w:type="spellStart"/>
+      <w:r>
+        <w:rPr>
+          <w:i/>
+        </w:rPr>
+        <w:t>Thoth</w:t>
+      </w:r>
+      <w:proofErr w:type="spellEnd"/>
+      <w:r>
+        <w:t>, e se é professor ou estudante.</w:t>
+      </w:r>
+    </w:p>
+    <w:p>
+      <w:pPr>
+        <w:pStyle w:val="ListParagraph"/>
+        <w:numPr>
+          <w:ilvl w:val="0"/>
+          <w:numId w:val="3"/>
+        </w:numPr>
+        <w:jc w:val="both"/>
+      </w:pPr>
+      <w:proofErr w:type="spellStart"/>
+      <w:r>
+        <w:rPr>
+          <w:b/>
+          <w:i/>
+        </w:rPr>
+        <w:t>ParticipantsCustomAdapter</w:t>
+      </w:r>
+      <w:proofErr w:type="spellEnd"/>
+      <w:r>
+        <w:rPr>
+          <w:b/>
+          <w:i/>
+        </w:rPr>
+        <w:t>:</w:t>
+      </w:r>
+      <w:r>
+        <w:t xml:space="preserve"> classe que extende de </w:t>
+      </w:r>
+      <w:proofErr w:type="spellStart"/>
+      <w:r>
+        <w:rPr>
+          <w:i/>
+        </w:rPr>
+        <w:t>BaseAdapter</w:t>
+      </w:r>
+      <w:proofErr w:type="spellEnd"/>
+      <w:r>
+        <w:t xml:space="preserve"> e implementa </w:t>
+      </w:r>
+      <w:proofErr w:type="spellStart"/>
+      <w:r>
+        <w:rPr>
+          <w:i/>
+        </w:rPr>
+        <w:t>OnItemClickListene</w:t>
+      </w:r>
+      <w:r>
+        <w:rPr>
+          <w:i/>
+        </w:rPr>
+        <w:t>r</w:t>
+      </w:r>
+      <w:proofErr w:type="spellEnd"/>
+      <w:r>
+        <w:t xml:space="preserve">, e onde é garantida a correta associação dos nomes dos </w:t>
+      </w:r>
+      <w:r>
+        <w:rPr>
+          <w:i/>
+        </w:rPr>
+        <w:t>widgets</w:t>
+      </w:r>
+      <w:r>
+        <w:t xml:space="preserve"> com a informação dos </w:t>
+      </w:r>
+      <w:proofErr w:type="gramStart"/>
+      <w:r>
+        <w:t>participantes  que</w:t>
+      </w:r>
+      <w:proofErr w:type="gramEnd"/>
+      <w:r>
+        <w:t xml:space="preserve"> se pretende apresentar. Esta classe é auxiliada, pela classe </w:t>
+      </w:r>
+      <w:proofErr w:type="spellStart"/>
+      <w:r>
+        <w:rPr>
+          <w:i/>
+        </w:rPr>
+        <w:t>ParticipantViewModel</w:t>
+      </w:r>
+      <w:proofErr w:type="spellEnd"/>
+      <w:r>
+        <w:t>.</w:t>
+      </w:r>
+    </w:p>
+    <w:p>
+      <w:pPr>
+        <w:pStyle w:val="ListParagraph"/>
+        <w:numPr>
+          <w:ilvl w:val="0"/>
+          <w:numId w:val="3"/>
+        </w:numPr>
+        <w:jc w:val="both"/>
+      </w:pPr>
+      <w:proofErr w:type="spellStart"/>
+      <w:r>
+        <w:rPr>
+          <w:b/>
+          <w:i/>
+        </w:rPr>
+        <w:t>ParticipantViewModel</w:t>
+      </w:r>
+      <w:proofErr w:type="spellEnd"/>
+      <w:r>
+        <w:rPr>
+          <w:b/>
+          <w:i/>
+        </w:rPr>
+        <w:t xml:space="preserve">: </w:t>
+      </w:r>
+      <w:r>
+        <w:t xml:space="preserve">classe que disponibiliza os </w:t>
+      </w:r>
+      <w:r>
+        <w:rPr>
+          <w:i/>
+        </w:rPr>
+        <w:t>widgets</w:t>
+      </w:r>
+      <w:r>
+        <w:t xml:space="preserve"> da </w:t>
+      </w:r>
+      <w:r>
+        <w:rPr>
+          <w:i/>
+        </w:rPr>
+        <w:t>view</w:t>
+      </w:r>
+      <w:r>
+        <w:t xml:space="preserve"> de forma a facilitar a</w:t>
+      </w:r>
+      <w:r>
+        <w:t xml:space="preserve"> associação com a informação do participante </w:t>
+      </w:r>
+      <w:r>
+        <w:t>a apresentar.</w:t>
+      </w:r>
+    </w:p>
+    <w:p>
+      <w:pPr>
+        <w:pStyle w:val="ListParagraph"/>
+        <w:numPr>
+          <w:ilvl w:val="0"/>
+          <w:numId w:val="3"/>
+        </w:numPr>
+        <w:jc w:val="both"/>
+      </w:pPr>
+      <w:proofErr w:type="spellStart"/>
+      <w:r>
+        <w:rPr>
+          <w:b/>
+          <w:i/>
+        </w:rPr>
+        <w:t>ParticipantsAsyncTask</w:t>
+      </w:r>
+      <w:proofErr w:type="spellEnd"/>
+      <w:proofErr w:type="gramStart"/>
+      <w:r>
+        <w:rPr>
+          <w:b/>
+          <w:i/>
+        </w:rPr>
+        <w:t xml:space="preserve">: </w:t>
+      </w:r>
+      <w:r>
+        <w:t xml:space="preserve"> </w:t>
+      </w:r>
+      <w:r>
+        <w:t>C</w:t>
+      </w:r>
+      <w:r>
+        <w:t>lasse</w:t>
+      </w:r>
+      <w:proofErr w:type="gramEnd"/>
+      <w:r>
+        <w:t xml:space="preserve"> onde se faz o pedido de todos os participantes da turma, com o auxilio da classe </w:t>
+      </w:r>
+      <w:r>
+        <w:rPr>
+          <w:i/>
+        </w:rPr>
+        <w:t>HttpRequestsToThoth</w:t>
+      </w:r>
+      <w:r>
+        <w:t xml:space="preserve">. Esta classe devolve um </w:t>
+      </w:r>
+      <w:proofErr w:type="spellStart"/>
+      <w:r>
+        <w:rPr>
+          <w:i/>
+        </w:rPr>
+        <w:t>array</w:t>
+      </w:r>
+      <w:proofErr w:type="spellEnd"/>
+      <w:r>
+        <w:t xml:space="preserve"> contendo esses mesmos participantes.</w:t>
+      </w:r>
+    </w:p>
+    <w:p>
+      <w:pPr>
+        <w:pStyle w:val="ListParagraph"/>
+        <w:numPr>
+          <w:ilvl w:val="0"/>
+          <w:numId w:val="3"/>
+        </w:numPr>
+        <w:jc w:val="both"/>
+      </w:pPr>
+      <w:proofErr w:type="spellStart"/>
+      <w:r>
+        <w:rPr>
+          <w:b/>
+          <w:i/>
+        </w:rPr>
+        <w:t>P</w:t>
+      </w:r>
+      <w:r>
+        <w:rPr>
+          <w:b/>
+          <w:i/>
+        </w:rPr>
+        <w:t>articipantsActivity</w:t>
+      </w:r>
+      <w:proofErr w:type="spellEnd"/>
+      <w:r>
+        <w:rPr>
+          <w:b/>
+          <w:i/>
+        </w:rPr>
+        <w:t>:</w:t>
+      </w:r>
+      <w:r>
+        <w:t xml:space="preserve"> </w:t>
+      </w:r>
+      <w:r>
+        <w:t>Esta classe será a atividade que irá ser lançada quando</w:t>
+      </w:r>
+      <w:r>
+        <w:t xml:space="preserve"> se</w:t>
+      </w:r>
+      <w:r>
+        <w:t xml:space="preserve"> carregar </w:t>
+      </w:r>
+      <w:r>
+        <w:t xml:space="preserve">no botão, que se encontra no </w:t>
+      </w:r>
+      <w:proofErr w:type="gramStart"/>
+      <w:r>
+        <w:rPr>
+          <w:i/>
+        </w:rPr>
+        <w:t>layout</w:t>
+      </w:r>
+      <w:proofErr w:type="gramEnd"/>
+      <w:r>
+        <w:t xml:space="preserve"> da apresentação das turmas, que representa a visualização dos participantes dessa turma.</w:t>
+      </w:r>
+      <w:r>
+        <w:t xml:space="preserve"> Extende de </w:t>
+      </w:r>
+      <w:r>
+        <w:rPr>
+          <w:i/>
+        </w:rPr>
+        <w:t>FragmentActivity</w:t>
+      </w:r>
+      <w:r>
+        <w:t xml:space="preserve"> e implementa a interface </w:t>
+      </w:r>
+      <w:proofErr w:type="spellStart"/>
+      <w:r>
+        <w:t>callback</w:t>
+      </w:r>
+      <w:proofErr w:type="spellEnd"/>
+      <w:r>
+        <w:t xml:space="preserve"> definida na classe </w:t>
+      </w:r>
+      <w:proofErr w:type="spellStart"/>
+      <w:r>
+        <w:rPr>
+          <w:i/>
+        </w:rPr>
+        <w:t>ParticipantItemListFragment</w:t>
+      </w:r>
+      <w:proofErr w:type="spellEnd"/>
+      <w:r>
+        <w:t>, a qual define o fragmento que está associado a esta classe.</w:t>
+      </w:r>
+      <w:r>
+        <w:t xml:space="preserve"> A partir do método </w:t>
+      </w:r>
+      <w:proofErr w:type="spellStart"/>
+      <w:r>
+        <w:rPr>
+          <w:i/>
+        </w:rPr>
+        <w:t>onItemClickListener</w:t>
+      </w:r>
+      <w:proofErr w:type="spellEnd"/>
+      <w:r>
+        <w:t xml:space="preserve">, herdado de </w:t>
+      </w:r>
+      <w:proofErr w:type="spellStart"/>
+      <w:r>
+        <w:rPr>
+          <w:i/>
+        </w:rPr>
+        <w:t>Callback</w:t>
+      </w:r>
+      <w:proofErr w:type="spellEnd"/>
+      <w:r>
+        <w:t xml:space="preserve">, quando se deteta </w:t>
+      </w:r>
+      <w:r>
+        <w:t xml:space="preserve">que o utilizador carregou num participante, é lançada uma nova atividade, </w:t>
+      </w:r>
+      <w:proofErr w:type="spellStart"/>
+      <w:r>
+        <w:rPr>
+          <w:i/>
+        </w:rPr>
+        <w:t>ParticipantItemActicity</w:t>
+      </w:r>
+      <w:proofErr w:type="spellEnd"/>
+      <w:r>
+        <w:t>, que é a responsável pela apresentação dos detalhes do participante.</w:t>
+      </w:r>
+    </w:p>
+    <w:p>
+      <w:pPr>
+        <w:pStyle w:val="ListParagraph"/>
+        <w:numPr>
+          <w:ilvl w:val="0"/>
+          <w:numId w:val="3"/>
+        </w:numPr>
+        <w:jc w:val="both"/>
+      </w:pPr>
+      <w:proofErr w:type="spellStart"/>
+      <w:r>
+        <w:rPr>
+          <w:b/>
+          <w:i/>
+        </w:rPr>
+        <w:t>Participant</w:t>
+      </w:r>
+      <w:r>
+        <w:rPr>
+          <w:b/>
+          <w:i/>
+        </w:rPr>
+        <w:t>ItemListFragment</w:t>
+      </w:r>
+      <w:proofErr w:type="spellEnd"/>
+      <w:r>
+        <w:rPr>
+          <w:b/>
+          <w:i/>
+        </w:rPr>
+        <w:t>:</w:t>
+      </w:r>
+      <w:r>
+        <w:t xml:space="preserve"> Classe </w:t>
+      </w:r>
+      <w:r>
+        <w:t xml:space="preserve">a partir de onde é chamado o </w:t>
+      </w:r>
+      <w:r>
+        <w:rPr>
+          <w:i/>
+        </w:rPr>
+        <w:t>custom adapter</w:t>
+      </w:r>
+      <w:r>
+        <w:t xml:space="preserve"> associado aos participantes, </w:t>
+      </w:r>
+      <w:proofErr w:type="spellStart"/>
+      <w:r>
+        <w:rPr>
+          <w:i/>
+        </w:rPr>
+        <w:t>ParticipantsCustomAdapter</w:t>
+      </w:r>
+      <w:proofErr w:type="spellEnd"/>
+      <w:r>
+        <w:t>.</w:t>
+      </w:r>
+    </w:p>
+    <w:p>
+      <w:pPr>
+        <w:pStyle w:val="ListParagraph"/>
+        <w:numPr>
+          <w:ilvl w:val="0"/>
+          <w:numId w:val="3"/>
+        </w:numPr>
+        <w:jc w:val="both"/>
+      </w:pPr>
+      <w:proofErr w:type="spellStart"/>
+      <w:r>
+        <w:rPr>
+          <w:b/>
+          <w:i/>
+        </w:rPr>
+        <w:t>ParticipantItemActivity</w:t>
+      </w:r>
+      <w:proofErr w:type="spellEnd"/>
+      <w:r>
+        <w:rPr>
+          <w:b/>
+          <w:i/>
+        </w:rPr>
+        <w:t>:</w:t>
+      </w:r>
+      <w:r>
+        <w:t xml:space="preserve"> </w:t>
+      </w:r>
+      <w:r>
+        <w:t xml:space="preserve">Esta classe será a atividade que irá ser lançada quando </w:t>
+      </w:r>
+      <w:r>
+        <w:t xml:space="preserve">se </w:t>
+      </w:r>
+      <w:r>
+        <w:t xml:space="preserve">carregar num elemento da lista de </w:t>
+      </w:r>
+      <w:r>
+        <w:t>participantes</w:t>
+      </w:r>
+      <w:r>
+        <w:t xml:space="preserve">. Extende de </w:t>
+      </w:r>
+      <w:r>
+        <w:rPr>
+          <w:i/>
+        </w:rPr>
+        <w:t>FragmentActivity</w:t>
+      </w:r>
+      <w:r>
+        <w:t>, e s</w:t>
+      </w:r>
+      <w:r>
+        <w:t>erá</w:t>
+      </w:r>
+      <w:r>
+        <w:t xml:space="preserve"> usada, para lançamento do fragmento onde se e</w:t>
+      </w:r>
+      <w:r>
+        <w:t>ncontrará os detalhes do participante</w:t>
+      </w:r>
+      <w:r>
+        <w:t xml:space="preserve">. Tem associado um </w:t>
+      </w:r>
+      <w:r>
+        <w:rPr>
+          <w:i/>
+        </w:rPr>
+        <w:t>ViewPager</w:t>
+      </w:r>
+      <w:r>
+        <w:t xml:space="preserve">, o </w:t>
+      </w:r>
+      <w:r>
+        <w:t>qual é o que suporta</w:t>
+      </w:r>
+      <w:r>
+        <w:t xml:space="preserve"> navegação </w:t>
+      </w:r>
+      <w:r>
+        <w:rPr>
+          <w:i/>
+        </w:rPr>
+        <w:t>swipe</w:t>
+      </w:r>
+      <w:r>
+        <w:t xml:space="preserve"> entre os participantes</w:t>
+      </w:r>
+      <w:r>
+        <w:t xml:space="preserve">. A partir desta classe é requisitado um </w:t>
+      </w:r>
+      <w:r>
+        <w:rPr>
+          <w:i/>
+        </w:rPr>
+        <w:t>adapter</w:t>
+      </w:r>
+      <w:r>
+        <w:t xml:space="preserve"> para suporte do fragmento, o qual se </w:t>
+      </w:r>
+      <w:r>
+        <w:t xml:space="preserve">encontra implementado na classe </w:t>
+      </w:r>
+      <w:proofErr w:type="spellStart"/>
+      <w:r>
+        <w:rPr>
+          <w:i/>
+        </w:rPr>
+        <w:t>Participant</w:t>
+      </w:r>
+      <w:r>
+        <w:rPr>
+          <w:i/>
+        </w:rPr>
+        <w:t>ItemFragment</w:t>
+      </w:r>
+      <w:proofErr w:type="spellEnd"/>
+      <w:r>
+        <w:t>.</w:t>
+      </w:r>
+    </w:p>
+    <w:p>
+      <w:pPr>
+        <w:pStyle w:val="ListParagraph"/>
+        <w:numPr>
+          <w:ilvl w:val="0"/>
+          <w:numId w:val="3"/>
+        </w:numPr>
+        <w:jc w:val="both"/>
+      </w:pPr>
+      <w:proofErr w:type="spellStart"/>
+      <w:r>
+        <w:rPr>
+          <w:b/>
+          <w:i/>
+        </w:rPr>
+        <w:lastRenderedPageBreak/>
+        <w:t>ParticipantItemFragment</w:t>
+      </w:r>
+      <w:proofErr w:type="spellEnd"/>
+      <w:r>
+        <w:rPr>
+          <w:b/>
+          <w:i/>
+        </w:rPr>
+        <w:t>:</w:t>
+      </w:r>
+      <w:r>
+        <w:t xml:space="preserve"> </w:t>
+      </w:r>
+      <w:r>
+        <w:t>É nesta classe que é feita a criação</w:t>
+      </w:r>
+      <w:r>
+        <w:t xml:space="preserve"> e preenchimento</w:t>
+      </w:r>
+      <w:r>
+        <w:t xml:space="preserve"> da </w:t>
+      </w:r>
+      <w:r>
+        <w:rPr>
+          <w:i/>
+        </w:rPr>
+        <w:t>view</w:t>
+      </w:r>
+      <w:r>
+        <w:t xml:space="preserve"> para ap</w:t>
+      </w:r>
+      <w:r>
+        <w:t>resentação dos detalhes do participante</w:t>
+      </w:r>
+      <w:r>
+        <w:t xml:space="preserve">. Esta classe extende de </w:t>
+      </w:r>
+      <w:r>
+        <w:rPr>
+          <w:i/>
+        </w:rPr>
+        <w:t>Fragment</w:t>
+      </w:r>
+      <w:r>
+        <w:t>.</w:t>
+      </w:r>
+    </w:p>
+    <w:p>
+      <w:pPr>
+        <w:pStyle w:val="ListParagraph"/>
+        <w:numPr>
+          <w:ilvl w:val="0"/>
+          <w:numId w:val="3"/>
+        </w:numPr>
+        <w:jc w:val="both"/>
+      </w:pPr>
+      <w:proofErr w:type="spellStart"/>
+      <w:r>
+        <w:rPr>
+          <w:b/>
+          <w:i/>
+        </w:rPr>
+        <w:t>ParticipantListModel</w:t>
+      </w:r>
+      <w:proofErr w:type="spellEnd"/>
+      <w:r>
+        <w:rPr>
+          <w:b/>
+          <w:i/>
+        </w:rPr>
+        <w:t>:</w:t>
+      </w:r>
+      <w:r>
+        <w:t xml:space="preserve"> </w:t>
+      </w:r>
+      <w:r>
+        <w:t xml:space="preserve">Implementa </w:t>
+      </w:r>
+      <w:proofErr w:type="spellStart"/>
+      <w:r>
+        <w:rPr>
+          <w:i/>
+        </w:rPr>
+        <w:t>Serializable</w:t>
+      </w:r>
+      <w:proofErr w:type="spellEnd"/>
+      <w:r>
+        <w:t>, e é usada para se obter a lista d</w:t>
+      </w:r>
+      <w:r>
+        <w:t>os participantes</w:t>
+      </w:r>
+      <w:r>
+        <w:t xml:space="preserve">, ou um </w:t>
+      </w:r>
+      <w:r>
+        <w:t>participante</w:t>
+      </w:r>
+      <w:r>
+        <w:t xml:space="preserve"> dessa lista.</w:t>
+      </w:r>
+    </w:p>
+    <w:p>
+      <w:pPr>
+        <w:jc w:val="both"/>
+      </w:pPr>
+    </w:p>
+    <w:p>
+      <w:pPr>
+        <w:ind w:firstLine="708"/>
+        <w:jc w:val="both"/>
+      </w:pPr>
+      <w:r>
+        <w:t xml:space="preserve">Foram ainda criados novos </w:t>
+      </w:r>
+      <w:proofErr w:type="gramStart"/>
+      <w:r>
+        <w:rPr>
+          <w:i/>
+        </w:rPr>
+        <w:t>layouts</w:t>
+      </w:r>
+      <w:proofErr w:type="gramEnd"/>
+      <w:r>
+        <w:t xml:space="preserve"> para suportar o visionamento dos fragmentos da lista dos participantes bem como de cada participante por si. Para apresentação da lista dos participantes, existe o ficheiro </w:t>
+      </w:r>
+      <w:proofErr w:type="spellStart"/>
+      <w:r>
+        <w:rPr>
+          <w:i/>
+        </w:rPr>
+        <w:t>xml</w:t>
+      </w:r>
+      <w:proofErr w:type="spellEnd"/>
+      <w:r>
+        <w:t xml:space="preserve"> com o nome </w:t>
+      </w:r>
+      <w:proofErr w:type="spellStart"/>
+      <w:r>
+        <w:rPr>
+          <w:i/>
+        </w:rPr>
+        <w:t>participant_item_list_layout</w:t>
+      </w:r>
+      <w:proofErr w:type="spellEnd"/>
+      <w:r>
+        <w:t xml:space="preserve">, e para a apresentação dos detalhes de um único participante, existe o ficheiro </w:t>
+      </w:r>
+      <w:proofErr w:type="spellStart"/>
+      <w:r>
+        <w:rPr>
+          <w:i/>
+        </w:rPr>
+        <w:t>xml</w:t>
+      </w:r>
+      <w:proofErr w:type="spellEnd"/>
+      <w:r>
+        <w:t xml:space="preserve"> com o nome, </w:t>
+      </w:r>
+      <w:proofErr w:type="spellStart"/>
+      <w:r>
+        <w:rPr>
+          <w:i/>
+        </w:rPr>
+        <w:t>participant_item_fragment_layout</w:t>
+      </w:r>
+      <w:proofErr w:type="spellEnd"/>
+      <w:r>
+        <w:t>.</w:t>
+      </w:r>
+    </w:p>
+    <w:p>
+      <w:pPr>
+        <w:ind w:firstLine="708"/>
+        <w:jc w:val="both"/>
+      </w:pPr>
+      <w:r>
+        <w:t xml:space="preserve">Foi ainda criado o </w:t>
+      </w:r>
+      <w:proofErr w:type="gramStart"/>
+      <w:r>
+        <w:rPr>
+          <w:i/>
+        </w:rPr>
+        <w:t>layout</w:t>
+      </w:r>
+      <w:proofErr w:type="gramEnd"/>
+      <w:r>
+        <w:t xml:space="preserve">, </w:t>
+      </w:r>
+      <w:proofErr w:type="spellStart"/>
+      <w:r>
+        <w:rPr>
+          <w:i/>
+        </w:rPr>
+        <w:t>participant</w:t>
+      </w:r>
+      <w:r>
+        <w:rPr>
+          <w:i/>
+        </w:rPr>
+        <w:t>_two_pane</w:t>
+      </w:r>
+      <w:proofErr w:type="spellEnd"/>
+      <w:r>
+        <w:t xml:space="preserve">, no qual é indicado a existência de dois </w:t>
+      </w:r>
+      <w:proofErr w:type="spellStart"/>
+      <w:r>
+        <w:rPr>
+          <w:i/>
+        </w:rPr>
+        <w:t>FrameLayout</w:t>
+      </w:r>
+      <w:proofErr w:type="spellEnd"/>
+      <w:r>
+        <w:t xml:space="preserve">, isto para suportar o requisito de </w:t>
+      </w:r>
+      <w:proofErr w:type="spellStart"/>
+      <w:r>
+        <w:rPr>
+          <w:i/>
+        </w:rPr>
+        <w:t>master_details</w:t>
+      </w:r>
+      <w:proofErr w:type="spellEnd"/>
+      <w:r>
+        <w:t>, no que diz respeit</w:t>
+      </w:r>
+      <w:r>
+        <w:t>o à visualização dos participantes das turmas</w:t>
+      </w:r>
+      <w:r>
+        <w:t>.</w:t>
+      </w:r>
+    </w:p>
+    <w:p>
+      <w:pPr>
+        <w:ind w:firstLine="708"/>
+        <w:jc w:val="both"/>
+      </w:pPr>
+      <w:r>
+        <w:t xml:space="preserve">Na pasta de nome </w:t>
+      </w:r>
+      <w:proofErr w:type="spellStart"/>
+      <w:r>
+        <w:rPr>
+          <w:i/>
+        </w:rPr>
+        <w:t>values</w:t>
+      </w:r>
+      <w:proofErr w:type="spellEnd"/>
+      <w:r>
+        <w:rPr>
+          <w:i/>
+        </w:rPr>
+        <w:t>—</w:t>
+      </w:r>
+      <w:proofErr w:type="gramStart"/>
+      <w:r>
+        <w:rPr>
+          <w:i/>
+        </w:rPr>
+        <w:t>sw600dp</w:t>
+      </w:r>
+      <w:proofErr w:type="gramEnd"/>
+      <w:r>
+        <w:t xml:space="preserve">, referida anteriormente, foi adicionado um novo atributo </w:t>
+      </w:r>
+      <w:r>
+        <w:rPr>
+          <w:i/>
+        </w:rPr>
+        <w:t>item</w:t>
+      </w:r>
+      <w:r>
+        <w:t xml:space="preserve">, de nome </w:t>
+      </w:r>
+      <w:proofErr w:type="spellStart"/>
+      <w:r>
+        <w:rPr>
+          <w:i/>
+        </w:rPr>
+        <w:t>participant_masterdetail</w:t>
+      </w:r>
+      <w:proofErr w:type="spellEnd"/>
+      <w:r>
+        <w:t>.</w:t>
+      </w:r>
+    </w:p>
+    <w:p>
+      <w:pPr>
+        <w:ind w:firstLine="708"/>
+        <w:jc w:val="both"/>
+      </w:pPr>
+    </w:p>
+    <w:p>
+      <w:pPr>
+        <w:ind w:firstLine="708"/>
+        <w:jc w:val="both"/>
+      </w:pPr>
     </w:p>
     <w:p>
       <w:pPr>
@@ -1638,9 +2542,9 @@
 <file path=word/numbering.xml><?xml version="1.0" encoding="utf-8"?>
 <w:numbering xmlns:wpc="http://schemas.microsoft.com/office/word/2010/wordprocessingCanvas" xmlns:mc="http://schemas.openxmlformats.org/markup-compatibility/2006" xmlns:o="urn:schemas-microsoft-com:office:office" xmlns:r="http://schemas.openxmlformats.org/officeDocument/2006/relationships" xmlns:m="http://schemas.openxmlformats.org/officeDocument/2006/math" xmlns:v="urn:schemas-microsoft-com:vml" xmlns:wp14="http://schemas.microsoft.com/office/word/2010/wordprocessingDrawing" xmlns:wp="http://schemas.openxmlformats.org/drawingml/2006/wordprocessingDrawing" xmlns:w10="urn:schemas-microsoft-com:office:word" xmlns:w="http://schemas.openxmlformats.org/wordprocessingml/2006/main" xmlns:w14="http://schemas.microsoft.com/office/word/2010/wordml" xmlns:w15="http://schemas.microsoft.com/office/word/2012/wordml" xmlns:wpg="http://schemas.microsoft.com/office/word/2010/wordprocessingGroup" xmlns:wpi="http://schemas.microsoft.com/office/word/2010/wordprocessingInk" xmlns:wne="http://schemas.microsoft.com/office/word/2006/wordml" xmlns:wps="http://schemas.microsoft.com/office/word/2010/wordprocessingShape" mc:Ignorable="w14 w15 wp14">
   <w:abstractNum w:abstractNumId="0">
-    <w:nsid w:val="26BE7B67"/>
+    <w:nsid w:val="0899093D"/>
     <w:multiLevelType w:val="hybridMultilevel"/>
-    <w:tmpl w:val="2E3046F4"/>
+    <w:tmpl w:val="08C4B348"/>
     <w:lvl w:ilvl="0" w:tplc="08160001">
       <w:start w:val="1"/>
       <w:numFmt w:val="bullet"/>
@@ -1751,16 +2655,16 @@
     </w:lvl>
   </w:abstractNum>
   <w:abstractNum w:abstractNumId="1">
-    <w:nsid w:val="2B6B5F3D"/>
+    <w:nsid w:val="26BE7B67"/>
     <w:multiLevelType w:val="hybridMultilevel"/>
-    <w:tmpl w:val="FD5C4A80"/>
+    <w:tmpl w:val="2E3046F4"/>
     <w:lvl w:ilvl="0" w:tplc="08160001">
       <w:start w:val="1"/>
       <w:numFmt w:val="bullet"/>
       <w:lvlText w:val=""/>
       <w:lvlJc w:val="left"/>
       <w:pPr>
-        <w:ind w:left="1080" w:hanging="360"/>
+        <w:ind w:left="720" w:hanging="360"/>
       </w:pPr>
       <w:rPr>
         <w:rFonts w:ascii="Symbol" w:hAnsi="Symbol" w:hint="default"/>
@@ -1772,7 +2676,7 @@
       <w:lvlText w:val="o"/>
       <w:lvlJc w:val="left"/>
       <w:pPr>
-        <w:ind w:left="1800" w:hanging="360"/>
+        <w:ind w:left="1440" w:hanging="360"/>
       </w:pPr>
       <w:rPr>
         <w:rFonts w:ascii="Courier New" w:hAnsi="Courier New" w:cs="Courier New" w:hint="default"/>
@@ -1784,7 +2688,7 @@
       <w:lvlText w:val=""/>
       <w:lvlJc w:val="left"/>
       <w:pPr>
-        <w:ind w:left="2520" w:hanging="360"/>
+        <w:ind w:left="2160" w:hanging="360"/>
       </w:pPr>
       <w:rPr>
         <w:rFonts w:ascii="Wingdings" w:hAnsi="Wingdings" w:hint="default"/>
@@ -1796,7 +2700,7 @@
       <w:lvlText w:val=""/>
       <w:lvlJc w:val="left"/>
       <w:pPr>
-        <w:ind w:left="3240" w:hanging="360"/>
+        <w:ind w:left="2880" w:hanging="360"/>
       </w:pPr>
       <w:rPr>
         <w:rFonts w:ascii="Symbol" w:hAnsi="Symbol" w:hint="default"/>
@@ -1808,7 +2712,7 @@
       <w:lvlText w:val="o"/>
       <w:lvlJc w:val="left"/>
       <w:pPr>
-        <w:ind w:left="3960" w:hanging="360"/>
+        <w:ind w:left="3600" w:hanging="360"/>
       </w:pPr>
       <w:rPr>
         <w:rFonts w:ascii="Courier New" w:hAnsi="Courier New" w:cs="Courier New" w:hint="default"/>
@@ -1820,7 +2724,7 @@
       <w:lvlText w:val=""/>
       <w:lvlJc w:val="left"/>
       <w:pPr>
-        <w:ind w:left="4680" w:hanging="360"/>
+        <w:ind w:left="4320" w:hanging="360"/>
       </w:pPr>
       <w:rPr>
         <w:rFonts w:ascii="Wingdings" w:hAnsi="Wingdings" w:hint="default"/>
@@ -1832,7 +2736,7 @@
       <w:lvlText w:val=""/>
       <w:lvlJc w:val="left"/>
       <w:pPr>
-        <w:ind w:left="5400" w:hanging="360"/>
+        <w:ind w:left="5040" w:hanging="360"/>
       </w:pPr>
       <w:rPr>
         <w:rFonts w:ascii="Symbol" w:hAnsi="Symbol" w:hint="default"/>
@@ -1844,7 +2748,7 @@
       <w:lvlText w:val="o"/>
       <w:lvlJc w:val="left"/>
       <w:pPr>
-        <w:ind w:left="6120" w:hanging="360"/>
+        <w:ind w:left="5760" w:hanging="360"/>
       </w:pPr>
       <w:rPr>
         <w:rFonts w:ascii="Courier New" w:hAnsi="Courier New" w:cs="Courier New" w:hint="default"/>
@@ -1856,6 +2760,119 @@
       <w:lvlText w:val=""/>
       <w:lvlJc w:val="left"/>
       <w:pPr>
+        <w:ind w:left="6480" w:hanging="360"/>
+      </w:pPr>
+      <w:rPr>
+        <w:rFonts w:ascii="Wingdings" w:hAnsi="Wingdings" w:hint="default"/>
+      </w:rPr>
+    </w:lvl>
+  </w:abstractNum>
+  <w:abstractNum w:abstractNumId="2">
+    <w:nsid w:val="2B6B5F3D"/>
+    <w:multiLevelType w:val="hybridMultilevel"/>
+    <w:tmpl w:val="FD5C4A80"/>
+    <w:lvl w:ilvl="0" w:tplc="08160001">
+      <w:start w:val="1"/>
+      <w:numFmt w:val="bullet"/>
+      <w:lvlText w:val=""/>
+      <w:lvlJc w:val="left"/>
+      <w:pPr>
+        <w:ind w:left="1080" w:hanging="360"/>
+      </w:pPr>
+      <w:rPr>
+        <w:rFonts w:ascii="Symbol" w:hAnsi="Symbol" w:hint="default"/>
+      </w:rPr>
+    </w:lvl>
+    <w:lvl w:ilvl="1" w:tplc="08160003" w:tentative="1">
+      <w:start w:val="1"/>
+      <w:numFmt w:val="bullet"/>
+      <w:lvlText w:val="o"/>
+      <w:lvlJc w:val="left"/>
+      <w:pPr>
+        <w:ind w:left="1800" w:hanging="360"/>
+      </w:pPr>
+      <w:rPr>
+        <w:rFonts w:ascii="Courier New" w:hAnsi="Courier New" w:cs="Courier New" w:hint="default"/>
+      </w:rPr>
+    </w:lvl>
+    <w:lvl w:ilvl="2" w:tplc="08160005" w:tentative="1">
+      <w:start w:val="1"/>
+      <w:numFmt w:val="bullet"/>
+      <w:lvlText w:val=""/>
+      <w:lvlJc w:val="left"/>
+      <w:pPr>
+        <w:ind w:left="2520" w:hanging="360"/>
+      </w:pPr>
+      <w:rPr>
+        <w:rFonts w:ascii="Wingdings" w:hAnsi="Wingdings" w:hint="default"/>
+      </w:rPr>
+    </w:lvl>
+    <w:lvl w:ilvl="3" w:tplc="08160001" w:tentative="1">
+      <w:start w:val="1"/>
+      <w:numFmt w:val="bullet"/>
+      <w:lvlText w:val=""/>
+      <w:lvlJc w:val="left"/>
+      <w:pPr>
+        <w:ind w:left="3240" w:hanging="360"/>
+      </w:pPr>
+      <w:rPr>
+        <w:rFonts w:ascii="Symbol" w:hAnsi="Symbol" w:hint="default"/>
+      </w:rPr>
+    </w:lvl>
+    <w:lvl w:ilvl="4" w:tplc="08160003" w:tentative="1">
+      <w:start w:val="1"/>
+      <w:numFmt w:val="bullet"/>
+      <w:lvlText w:val="o"/>
+      <w:lvlJc w:val="left"/>
+      <w:pPr>
+        <w:ind w:left="3960" w:hanging="360"/>
+      </w:pPr>
+      <w:rPr>
+        <w:rFonts w:ascii="Courier New" w:hAnsi="Courier New" w:cs="Courier New" w:hint="default"/>
+      </w:rPr>
+    </w:lvl>
+    <w:lvl w:ilvl="5" w:tplc="08160005" w:tentative="1">
+      <w:start w:val="1"/>
+      <w:numFmt w:val="bullet"/>
+      <w:lvlText w:val=""/>
+      <w:lvlJc w:val="left"/>
+      <w:pPr>
+        <w:ind w:left="4680" w:hanging="360"/>
+      </w:pPr>
+      <w:rPr>
+        <w:rFonts w:ascii="Wingdings" w:hAnsi="Wingdings" w:hint="default"/>
+      </w:rPr>
+    </w:lvl>
+    <w:lvl w:ilvl="6" w:tplc="08160001" w:tentative="1">
+      <w:start w:val="1"/>
+      <w:numFmt w:val="bullet"/>
+      <w:lvlText w:val=""/>
+      <w:lvlJc w:val="left"/>
+      <w:pPr>
+        <w:ind w:left="5400" w:hanging="360"/>
+      </w:pPr>
+      <w:rPr>
+        <w:rFonts w:ascii="Symbol" w:hAnsi="Symbol" w:hint="default"/>
+      </w:rPr>
+    </w:lvl>
+    <w:lvl w:ilvl="7" w:tplc="08160003" w:tentative="1">
+      <w:start w:val="1"/>
+      <w:numFmt w:val="bullet"/>
+      <w:lvlText w:val="o"/>
+      <w:lvlJc w:val="left"/>
+      <w:pPr>
+        <w:ind w:left="6120" w:hanging="360"/>
+      </w:pPr>
+      <w:rPr>
+        <w:rFonts w:ascii="Courier New" w:hAnsi="Courier New" w:cs="Courier New" w:hint="default"/>
+      </w:rPr>
+    </w:lvl>
+    <w:lvl w:ilvl="8" w:tplc="08160005" w:tentative="1">
+      <w:start w:val="1"/>
+      <w:numFmt w:val="bullet"/>
+      <w:lvlText w:val=""/>
+      <w:lvlJc w:val="left"/>
+      <w:pPr>
         <w:ind w:left="6840" w:hanging="360"/>
       </w:pPr>
       <w:rPr>
@@ -1864,10 +2881,13 @@
     </w:lvl>
   </w:abstractNum>
   <w:num w:numId="1">
-    <w:abstractNumId w:val="0"/>
+    <w:abstractNumId w:val="1"/>
   </w:num>
   <w:num w:numId="2">
-    <w:abstractNumId w:val="1"/>
+    <w:abstractNumId w:val="2"/>
+  </w:num>
+  <w:num w:numId="3">
+    <w:abstractNumId w:val="0"/>
   </w:num>
 </w:numbering>
 </file>
@@ -2294,7 +3314,6 @@
   <w:style w:type="character" w:default="1" w:styleId="DefaultParagraphFont">
     <w:name w:val="Default Paragraph Font"/>
     <w:uiPriority w:val="1"/>
-    <w:semiHidden/>
     <w:unhideWhenUsed/>
   </w:style>
   <w:style w:type="table" w:default="1" w:styleId="TableNormal">

</xml_diff>